<commit_message>
Upload LB1 and LB2
</commit_message>
<xml_diff>
--- a/LB1/01_08_Fursik.docx
+++ b/LB1/01_08_Fursik.docx
@@ -1089,11 +1089,6 @@
           <w:b/>
         </w:rPr>
         <w:instrText xml:space="preserve"> HYPERLINK "http://blanker.ru/doc/photo-work-day" </w:instrText>
-      </w:r>
-      <w:r>
-        <w:rPr>
-          <w:b/>
-        </w:rPr>
       </w:r>
       <w:r>
         <w:rPr>
@@ -1326,12 +1321,6 @@
         <w:gridCol w:w="993"/>
       </w:tblGrid>
       <w:tr>
-        <w:tblPrEx>
-          <w:tblCellMar>
-            <w:top w:w="0" w:type="dxa"/>
-            <w:bottom w:w="0" w:type="dxa"/>
-          </w:tblCellMar>
-        </w:tblPrEx>
         <w:trPr>
           <w:cantSplit/>
           <w:trHeight w:val="676"/>
@@ -1458,12 +1447,6 @@
         </w:tc>
       </w:tr>
       <w:tr>
-        <w:tblPrEx>
-          <w:tblCellMar>
-            <w:top w:w="0" w:type="dxa"/>
-            <w:bottom w:w="0" w:type="dxa"/>
-          </w:tblCellMar>
-        </w:tblPrEx>
         <w:trPr>
           <w:trHeight w:val="109"/>
         </w:trPr>
@@ -1570,12 +1553,6 @@
         </w:tc>
       </w:tr>
       <w:tr>
-        <w:tblPrEx>
-          <w:tblCellMar>
-            <w:top w:w="0" w:type="dxa"/>
-            <w:bottom w:w="0" w:type="dxa"/>
-          </w:tblCellMar>
-        </w:tblPrEx>
         <w:trPr>
           <w:trHeight w:val="108"/>
         </w:trPr>
@@ -1680,12 +1657,6 @@
         </w:tc>
       </w:tr>
       <w:tr>
-        <w:tblPrEx>
-          <w:tblCellMar>
-            <w:top w:w="0" w:type="dxa"/>
-            <w:bottom w:w="0" w:type="dxa"/>
-          </w:tblCellMar>
-        </w:tblPrEx>
         <w:trPr>
           <w:trHeight w:val="108"/>
         </w:trPr>
@@ -1792,12 +1763,6 @@
         </w:tc>
       </w:tr>
       <w:tr>
-        <w:tblPrEx>
-          <w:tblCellMar>
-            <w:top w:w="0" w:type="dxa"/>
-            <w:bottom w:w="0" w:type="dxa"/>
-          </w:tblCellMar>
-        </w:tblPrEx>
         <w:trPr>
           <w:trHeight w:val="108"/>
         </w:trPr>
@@ -1902,12 +1867,6 @@
         </w:tc>
       </w:tr>
       <w:tr>
-        <w:tblPrEx>
-          <w:tblCellMar>
-            <w:top w:w="0" w:type="dxa"/>
-            <w:bottom w:w="0" w:type="dxa"/>
-          </w:tblCellMar>
-        </w:tblPrEx>
         <w:trPr>
           <w:trHeight w:val="108"/>
         </w:trPr>
@@ -2014,12 +1973,6 @@
         </w:tc>
       </w:tr>
       <w:tr>
-        <w:tblPrEx>
-          <w:tblCellMar>
-            <w:top w:w="0" w:type="dxa"/>
-            <w:bottom w:w="0" w:type="dxa"/>
-          </w:tblCellMar>
-        </w:tblPrEx>
         <w:trPr>
           <w:trHeight w:val="217"/>
         </w:trPr>
@@ -2124,12 +2077,6 @@
         </w:tc>
       </w:tr>
       <w:tr>
-        <w:tblPrEx>
-          <w:tblCellMar>
-            <w:top w:w="0" w:type="dxa"/>
-            <w:bottom w:w="0" w:type="dxa"/>
-          </w:tblCellMar>
-        </w:tblPrEx>
         <w:trPr>
           <w:trHeight w:val="109"/>
         </w:trPr>
@@ -2236,12 +2183,6 @@
         </w:tc>
       </w:tr>
       <w:tr>
-        <w:tblPrEx>
-          <w:tblCellMar>
-            <w:top w:w="0" w:type="dxa"/>
-            <w:bottom w:w="0" w:type="dxa"/>
-          </w:tblCellMar>
-        </w:tblPrEx>
         <w:trPr>
           <w:trHeight w:val="108"/>
         </w:trPr>
@@ -2346,12 +2287,6 @@
         </w:tc>
       </w:tr>
       <w:tr>
-        <w:tblPrEx>
-          <w:tblCellMar>
-            <w:top w:w="0" w:type="dxa"/>
-            <w:bottom w:w="0" w:type="dxa"/>
-          </w:tblCellMar>
-        </w:tblPrEx>
         <w:trPr>
           <w:trHeight w:val="108"/>
         </w:trPr>
@@ -2456,12 +2391,6 @@
         </w:tc>
       </w:tr>
       <w:tr>
-        <w:tblPrEx>
-          <w:tblCellMar>
-            <w:top w:w="0" w:type="dxa"/>
-            <w:bottom w:w="0" w:type="dxa"/>
-          </w:tblCellMar>
-        </w:tblPrEx>
         <w:trPr>
           <w:trHeight w:val="108"/>
         </w:trPr>
@@ -2566,12 +2495,6 @@
         </w:tc>
       </w:tr>
       <w:tr>
-        <w:tblPrEx>
-          <w:tblCellMar>
-            <w:top w:w="0" w:type="dxa"/>
-            <w:bottom w:w="0" w:type="dxa"/>
-          </w:tblCellMar>
-        </w:tblPrEx>
         <w:trPr>
           <w:trHeight w:val="108"/>
         </w:trPr>
@@ -2676,12 +2599,6 @@
         </w:tc>
       </w:tr>
       <w:tr>
-        <w:tblPrEx>
-          <w:tblCellMar>
-            <w:top w:w="0" w:type="dxa"/>
-            <w:bottom w:w="0" w:type="dxa"/>
-          </w:tblCellMar>
-        </w:tblPrEx>
         <w:trPr>
           <w:trHeight w:val="217"/>
         </w:trPr>
@@ -2786,12 +2703,6 @@
         </w:tc>
       </w:tr>
       <w:tr>
-        <w:tblPrEx>
-          <w:tblCellMar>
-            <w:top w:w="0" w:type="dxa"/>
-            <w:bottom w:w="0" w:type="dxa"/>
-          </w:tblCellMar>
-        </w:tblPrEx>
         <w:trPr>
           <w:trHeight w:val="109"/>
         </w:trPr>
@@ -2905,12 +2816,6 @@
         </w:tc>
       </w:tr>
       <w:tr>
-        <w:tblPrEx>
-          <w:tblCellMar>
-            <w:top w:w="0" w:type="dxa"/>
-            <w:bottom w:w="0" w:type="dxa"/>
-          </w:tblCellMar>
-        </w:tblPrEx>
         <w:trPr>
           <w:trHeight w:val="108"/>
         </w:trPr>
@@ -3015,12 +2920,6 @@
         </w:tc>
       </w:tr>
       <w:tr>
-        <w:tblPrEx>
-          <w:tblCellMar>
-            <w:top w:w="0" w:type="dxa"/>
-            <w:bottom w:w="0" w:type="dxa"/>
-          </w:tblCellMar>
-        </w:tblPrEx>
         <w:trPr>
           <w:trHeight w:val="108"/>
         </w:trPr>
@@ -3127,12 +3026,6 @@
         </w:tc>
       </w:tr>
       <w:tr>
-        <w:tblPrEx>
-          <w:tblCellMar>
-            <w:top w:w="0" w:type="dxa"/>
-            <w:bottom w:w="0" w:type="dxa"/>
-          </w:tblCellMar>
-        </w:tblPrEx>
         <w:trPr>
           <w:trHeight w:val="108"/>
         </w:trPr>
@@ -3239,12 +3132,6 @@
         </w:tc>
       </w:tr>
       <w:tr>
-        <w:tblPrEx>
-          <w:tblCellMar>
-            <w:top w:w="0" w:type="dxa"/>
-            <w:bottom w:w="0" w:type="dxa"/>
-          </w:tblCellMar>
-        </w:tblPrEx>
         <w:trPr>
           <w:trHeight w:val="108"/>
         </w:trPr>
@@ -3310,12 +3197,6 @@
         </w:tc>
       </w:tr>
       <w:tr>
-        <w:tblPrEx>
-          <w:tblCellMar>
-            <w:top w:w="0" w:type="dxa"/>
-            <w:bottom w:w="0" w:type="dxa"/>
-          </w:tblCellMar>
-        </w:tblPrEx>
         <w:trPr>
           <w:trHeight w:val="109"/>
         </w:trPr>
@@ -3381,12 +3262,6 @@
         </w:tc>
       </w:tr>
       <w:tr>
-        <w:tblPrEx>
-          <w:tblCellMar>
-            <w:top w:w="0" w:type="dxa"/>
-            <w:bottom w:w="0" w:type="dxa"/>
-          </w:tblCellMar>
-        </w:tblPrEx>
         <w:trPr>
           <w:trHeight w:val="108"/>
         </w:trPr>
@@ -3452,12 +3327,6 @@
         </w:tc>
       </w:tr>
       <w:tr>
-        <w:tblPrEx>
-          <w:tblCellMar>
-            <w:top w:w="0" w:type="dxa"/>
-            <w:bottom w:w="0" w:type="dxa"/>
-          </w:tblCellMar>
-        </w:tblPrEx>
         <w:trPr>
           <w:trHeight w:val="108"/>
         </w:trPr>
@@ -3523,12 +3392,6 @@
         </w:tc>
       </w:tr>
       <w:tr>
-        <w:tblPrEx>
-          <w:tblCellMar>
-            <w:top w:w="0" w:type="dxa"/>
-            <w:bottom w:w="0" w:type="dxa"/>
-          </w:tblCellMar>
-        </w:tblPrEx>
         <w:trPr>
           <w:trHeight w:val="108"/>
         </w:trPr>
@@ -3594,12 +3457,6 @@
         </w:tc>
       </w:tr>
       <w:tr>
-        <w:tblPrEx>
-          <w:tblCellMar>
-            <w:top w:w="0" w:type="dxa"/>
-            <w:bottom w:w="0" w:type="dxa"/>
-          </w:tblCellMar>
-        </w:tblPrEx>
         <w:trPr>
           <w:trHeight w:val="108"/>
         </w:trPr>
@@ -3686,10 +3543,7 @@
       </w:r>
       <w:proofErr w:type="gramEnd"/>
       <w:r>
-        <w:t xml:space="preserve">                             </w:t>
-      </w:r>
-      <w:r>
-        <w:t xml:space="preserve">                    _______</w:t>
+        <w:t xml:space="preserve">                                                 _______</w:t>
       </w:r>
       <w:r>
         <w:rPr>
@@ -3739,10 +3593,7 @@
         <w:pStyle w:val="a6"/>
       </w:pPr>
       <w:r>
-        <w:t>1.Подготовительно-заключительное вре</w:t>
-      </w:r>
-      <w:r>
-        <w:t>мя, Т п-з             _________</w:t>
+        <w:t>1.Подготовительно-заключительное время, Т п-з             _________</w:t>
       </w:r>
       <w:r>
         <w:rPr>
@@ -3805,10 +3656,7 @@
         <w:pStyle w:val="a6"/>
       </w:pPr>
       <w:r>
-        <w:t xml:space="preserve">3. Оперативное время, Т оп           </w:t>
-      </w:r>
-      <w:r>
-        <w:t xml:space="preserve">                     ____</w:t>
+        <w:t>3. Оперативное время, Т оп                                ____</w:t>
       </w:r>
       <w:r>
         <w:rPr>
@@ -4104,12 +3952,13 @@
       <w:r>
         <w:rPr>
           <w:noProof/>
+          <w:lang w:eastAsia="ru-RU"/>
         </w:rPr>
         <w:drawing>
-          <wp:inline distT="0" distB="0" distL="0" distR="0" wp14:anchorId="5FD43A99" wp14:editId="6BD8E93B">
-            <wp:extent cx="6533604" cy="2085975"/>
-            <wp:effectExtent l="0" t="0" r="635" b="0"/>
-            <wp:docPr id="2" name="Рисунок 2"/>
+          <wp:inline distT="0" distB="0" distL="0" distR="0">
+            <wp:extent cx="6336030" cy="1877060"/>
+            <wp:effectExtent l="0" t="0" r="7620" b="8890"/>
+            <wp:docPr id="1" name="Рисунок 1"/>
             <wp:cNvGraphicFramePr>
               <a:graphicFrameLocks xmlns:a="http://schemas.openxmlformats.org/drawingml/2006/main" noChangeAspect="1"/>
             </wp:cNvGraphicFramePr>
@@ -4117,7 +3966,7 @@
               <a:graphicData uri="http://schemas.openxmlformats.org/drawingml/2006/picture">
                 <pic:pic xmlns:pic="http://schemas.openxmlformats.org/drawingml/2006/picture">
                   <pic:nvPicPr>
-                    <pic:cNvPr id="2" name="Баланс.PNG"/>
+                    <pic:cNvPr id="1" name="Баланс.PNG"/>
                     <pic:cNvPicPr/>
                   </pic:nvPicPr>
                   <pic:blipFill>
@@ -4135,7 +3984,7 @@
                   <pic:spPr>
                     <a:xfrm>
                       <a:off x="0" y="0"/>
-                      <a:ext cx="6581581" cy="2101292"/>
+                      <a:ext cx="6336030" cy="1877060"/>
                     </a:xfrm>
                     <a:prstGeom prst="rect">
                       <a:avLst/>
@@ -4232,6 +4081,7 @@
       <w:r>
         <w:rPr>
           <w:noProof/>
+          <w:lang w:eastAsia="ru-RU"/>
         </w:rPr>
         <w:lastRenderedPageBreak/>
         <w:drawing>
@@ -4365,19 +4215,7 @@
         <w:rPr>
           <w:sz w:val="28"/>
         </w:rPr>
-        <w:t xml:space="preserve">В связи с тем, что </w:t>
-      </w:r>
-      <w:r>
-        <w:rPr>
-          <w:sz w:val="28"/>
-        </w:rPr>
-        <w:t xml:space="preserve">сотрудник </w:t>
-      </w:r>
-      <w:r>
-        <w:rPr>
-          <w:sz w:val="28"/>
-        </w:rPr>
-        <w:t xml:space="preserve">вёл общение с коллегами по нерабочим вопросам 6 минут, то это время будет составлять потерю рабочего времени. Тогда </w:t>
+        <w:t xml:space="preserve">Исходя из проведённых расчётов </w:t>
       </w:r>
       <w:r>
         <w:rPr>
@@ -4419,25 +4257,19 @@
         <w:rPr>
           <w:sz w:val="28"/>
         </w:rPr>
-        <w:t>Ки = ((</w:t>
-      </w:r>
-      <w:r>
-        <w:rPr>
-          <w:sz w:val="28"/>
-        </w:rPr>
-        <w:t>396 - 6</w:t>
-      </w:r>
-      <w:r>
-        <w:rPr>
-          <w:sz w:val="28"/>
-        </w:rPr>
-        <w:t>) / 480</w:t>
-      </w:r>
-      <w:r>
-        <w:rPr>
-          <w:sz w:val="28"/>
-        </w:rPr>
-        <w:t>) * 100% = 81.25</w:t>
+        <w:t>Ки = (396</w:t>
+      </w:r>
+      <w:r>
+        <w:rPr>
+          <w:sz w:val="28"/>
+        </w:rPr>
+        <w:t xml:space="preserve"> / 480</w:t>
+      </w:r>
+      <w:r>
+        <w:rPr>
+          <w:sz w:val="28"/>
+        </w:rPr>
+        <w:t>) * 100% = 82.5</w:t>
       </w:r>
       <w:r>
         <w:rPr>
@@ -4507,55 +4339,61 @@
         </w:rPr>
         <w:t>, 60 минут из которых уходит на обед.</w:t>
       </w:r>
+      <w:r>
+        <w:rPr>
+          <w:sz w:val="28"/>
+        </w:rPr>
+        <w:t xml:space="preserve"> </w:t>
+      </w:r>
+      <w:r>
+        <w:rPr>
+          <w:sz w:val="28"/>
+        </w:rPr>
+        <w:t>Также был рассчитан ф</w:t>
+      </w:r>
+      <w:r>
+        <w:rPr>
+          <w:sz w:val="28"/>
+        </w:rPr>
+        <w:t>акт</w:t>
+      </w:r>
+      <w:r>
+        <w:rPr>
+          <w:sz w:val="28"/>
+        </w:rPr>
+        <w:t>ический баланс рабочего времени, который показал, сколько времени в процентах работник тратит на исполнение своих обязанностей.</w:t>
+      </w:r>
+      <w:r>
+        <w:rPr>
+          <w:sz w:val="28"/>
+        </w:rPr>
+        <w:t xml:space="preserve"> </w:t>
+      </w:r>
+      <w:r>
+        <w:rPr>
+          <w:sz w:val="28"/>
+        </w:rPr>
+        <w:t>Был рассчитан</w:t>
+      </w:r>
+      <w:r>
+        <w:rPr>
+          <w:sz w:val="28"/>
+        </w:rPr>
+        <w:t xml:space="preserve"> коэффициент использования рабочего времени, </w:t>
+      </w:r>
+      <w:r>
+        <w:rPr>
+          <w:sz w:val="28"/>
+        </w:rPr>
+        <w:t>который составил 82.5</w:t>
+      </w:r>
       <w:bookmarkStart w:id="0" w:name="_GoBack"/>
       <w:bookmarkEnd w:id="0"/>
       <w:r>
         <w:rPr>
           <w:sz w:val="28"/>
         </w:rPr>
-        <w:t xml:space="preserve"> </w:t>
-      </w:r>
-      <w:r>
-        <w:rPr>
-          <w:sz w:val="28"/>
-        </w:rPr>
-        <w:t>Также был рассчитан ф</w:t>
-      </w:r>
-      <w:r>
-        <w:rPr>
-          <w:sz w:val="28"/>
-        </w:rPr>
-        <w:t>акт</w:t>
-      </w:r>
-      <w:r>
-        <w:rPr>
-          <w:sz w:val="28"/>
-        </w:rPr>
-        <w:t>ический баланс рабочего времени, который показал, сколько времени в процентах работник тратит на исполнение своих обязанностей.</w:t>
-      </w:r>
-      <w:r>
-        <w:rPr>
-          <w:sz w:val="28"/>
-        </w:rPr>
-        <w:t xml:space="preserve"> </w:t>
-      </w:r>
-      <w:r>
-        <w:rPr>
-          <w:sz w:val="28"/>
-        </w:rPr>
-        <w:t>Был рассчитан</w:t>
-      </w:r>
-      <w:r>
-        <w:rPr>
-          <w:sz w:val="28"/>
-        </w:rPr>
-        <w:t xml:space="preserve"> коэффициент использования рабочего времени, </w:t>
-      </w:r>
-      <w:r>
-        <w:rPr>
-          <w:sz w:val="28"/>
-        </w:rPr>
-        <w:t xml:space="preserve">который составил 81.25%. Из этого можно сделать вывод, что программист большую часть времени занят работой, однако время, потраченное на разговоры </w:t>
+        <w:t xml:space="preserve">%. Из этого можно сделать вывод, что программист большую часть времени занят работой, однако время, потраченное на разговоры </w:t>
       </w:r>
       <w:proofErr w:type="gramStart"/>
       <w:r>
@@ -5636,7 +5474,7 @@
 </file>
 
 <file path=customXml/itemProps1.xml><?xml version="1.0" encoding="utf-8"?>
-<ds:datastoreItem xmlns:ds="http://schemas.openxmlformats.org/officeDocument/2006/customXml" ds:itemID="{3AA22C3E-D102-4C47-991B-E6DBCC31951A}">
+<ds:datastoreItem xmlns:ds="http://schemas.openxmlformats.org/officeDocument/2006/customXml" ds:itemID="{8D22DE18-E021-4982-A603-935083482B9C}">
   <ds:schemaRefs>
     <ds:schemaRef ds:uri="http://schemas.openxmlformats.org/officeDocument/2006/bibliography"/>
   </ds:schemaRefs>

</xml_diff>